<commit_message>
Add the explanation how to find the transmitted RNAs
</commit_message>
<xml_diff>
--- a/pipeline/project_pipeline.docx
+++ b/pipeline/project_pipeline.docx
@@ -8984,8 +8984,6 @@
           <w:szCs w:val="21"/>
         </w:rPr>
       </w:pPr>
-      <w:bookmarkStart w:id="0" w:name="_GoBack"/>
-      <w:bookmarkEnd w:id="0"/>
     </w:p>
     <w:p>
       <w:pPr>
@@ -9015,6 +9013,281 @@
           <w:szCs w:val="20"/>
         </w:rPr>
       </w:pPr>
+    </w:p>
+    <w:p>
+      <w:pPr>
+        <w:tabs>
+          <w:tab w:val="left" w:pos="916"/>
+          <w:tab w:val="left" w:pos="1832"/>
+          <w:tab w:val="left" w:pos="2748"/>
+          <w:tab w:val="left" w:pos="3664"/>
+          <w:tab w:val="left" w:pos="4580"/>
+          <w:tab w:val="left" w:pos="5496"/>
+          <w:tab w:val="left" w:pos="6412"/>
+          <w:tab w:val="left" w:pos="7328"/>
+          <w:tab w:val="left" w:pos="8244"/>
+          <w:tab w:val="left" w:pos="9160"/>
+          <w:tab w:val="left" w:pos="10076"/>
+          <w:tab w:val="left" w:pos="10992"/>
+          <w:tab w:val="left" w:pos="11908"/>
+          <w:tab w:val="left" w:pos="12824"/>
+          <w:tab w:val="left" w:pos="13740"/>
+          <w:tab w:val="left" w:pos="14656"/>
+        </w:tabs>
+        <w:spacing w:after="96" w:line="244" w:lineRule="atLeast"/>
+        <w:rPr>
+          <w:rFonts w:asciiTheme="majorBidi" w:eastAsia="Times New Roman" w:hAnsiTheme="majorBidi" w:cstheme="majorBidi"/>
+          <w:b/>
+          <w:bCs/>
+          <w:color w:val="000000"/>
+          <w:sz w:val="20"/>
+          <w:szCs w:val="20"/>
+        </w:rPr>
+      </w:pPr>
+      <w:r>
+        <w:rPr>
+          <w:rFonts w:asciiTheme="majorBidi" w:eastAsia="Times New Roman" w:hAnsiTheme="majorBidi" w:cstheme="majorBidi"/>
+          <w:b/>
+          <w:bCs/>
+          <w:color w:val="000000"/>
+          <w:sz w:val="20"/>
+          <w:szCs w:val="20"/>
+        </w:rPr>
+        <w:t>Note: Gene (contig) will be reported as transmitted RNA that it exists in all 3 replicates.</w:t>
+      </w:r>
+    </w:p>
+    <w:p>
+      <w:pPr>
+        <w:tabs>
+          <w:tab w:val="left" w:pos="916"/>
+          <w:tab w:val="left" w:pos="1832"/>
+          <w:tab w:val="left" w:pos="2748"/>
+          <w:tab w:val="left" w:pos="3664"/>
+          <w:tab w:val="left" w:pos="4580"/>
+          <w:tab w:val="left" w:pos="5496"/>
+          <w:tab w:val="left" w:pos="6412"/>
+          <w:tab w:val="left" w:pos="7328"/>
+          <w:tab w:val="left" w:pos="8244"/>
+          <w:tab w:val="left" w:pos="9160"/>
+          <w:tab w:val="left" w:pos="10076"/>
+          <w:tab w:val="left" w:pos="10992"/>
+          <w:tab w:val="left" w:pos="11908"/>
+          <w:tab w:val="left" w:pos="12824"/>
+          <w:tab w:val="left" w:pos="13740"/>
+          <w:tab w:val="left" w:pos="14656"/>
+        </w:tabs>
+        <w:spacing w:after="96" w:line="244" w:lineRule="atLeast"/>
+        <w:rPr>
+          <w:rFonts w:asciiTheme="majorBidi" w:eastAsia="Times New Roman" w:hAnsiTheme="majorBidi" w:cstheme="majorBidi"/>
+          <w:b/>
+          <w:bCs/>
+          <w:color w:val="000000"/>
+          <w:sz w:val="20"/>
+          <w:szCs w:val="20"/>
+        </w:rPr>
+      </w:pPr>
+      <w:r>
+        <w:rPr>
+          <w:rFonts w:asciiTheme="majorBidi" w:eastAsia="Times New Roman" w:hAnsiTheme="majorBidi" w:cstheme="majorBidi"/>
+          <w:b/>
+          <w:bCs/>
+          <w:color w:val="000000"/>
+          <w:sz w:val="20"/>
+          <w:szCs w:val="20"/>
+        </w:rPr>
+        <w:t>The commands were used for this part:</w:t>
+      </w:r>
+    </w:p>
+    <w:p>
+      <w:pPr>
+        <w:tabs>
+          <w:tab w:val="left" w:pos="916"/>
+          <w:tab w:val="left" w:pos="1832"/>
+          <w:tab w:val="left" w:pos="2748"/>
+          <w:tab w:val="left" w:pos="3664"/>
+          <w:tab w:val="left" w:pos="4580"/>
+          <w:tab w:val="left" w:pos="5496"/>
+          <w:tab w:val="left" w:pos="6412"/>
+          <w:tab w:val="left" w:pos="7328"/>
+          <w:tab w:val="left" w:pos="8244"/>
+          <w:tab w:val="left" w:pos="9160"/>
+          <w:tab w:val="left" w:pos="10076"/>
+          <w:tab w:val="left" w:pos="10992"/>
+          <w:tab w:val="left" w:pos="11908"/>
+          <w:tab w:val="left" w:pos="12824"/>
+          <w:tab w:val="left" w:pos="13740"/>
+          <w:tab w:val="left" w:pos="14656"/>
+        </w:tabs>
+        <w:spacing w:after="96" w:line="244" w:lineRule="atLeast"/>
+        <w:rPr>
+          <w:rFonts w:asciiTheme="majorBidi" w:eastAsia="Times New Roman" w:hAnsiTheme="majorBidi" w:cstheme="majorBidi"/>
+          <w:b/>
+          <w:bCs/>
+          <w:color w:val="000000"/>
+          <w:sz w:val="20"/>
+          <w:szCs w:val="20"/>
+        </w:rPr>
+      </w:pPr>
+      <w:r>
+        <w:rPr>
+          <w:rFonts w:asciiTheme="majorBidi" w:eastAsia="Times New Roman" w:hAnsiTheme="majorBidi" w:cstheme="majorBidi"/>
+          <w:b/>
+          <w:bCs/>
+          <w:color w:val="000000"/>
+          <w:sz w:val="20"/>
+          <w:szCs w:val="20"/>
+        </w:rPr>
+        <w:t>1. create index for the assembly</w:t>
+      </w:r>
+    </w:p>
+    <w:p>
+      <w:pPr>
+        <w:tabs>
+          <w:tab w:val="left" w:pos="916"/>
+          <w:tab w:val="left" w:pos="1832"/>
+          <w:tab w:val="left" w:pos="2748"/>
+          <w:tab w:val="left" w:pos="3664"/>
+          <w:tab w:val="left" w:pos="4580"/>
+          <w:tab w:val="left" w:pos="5496"/>
+          <w:tab w:val="left" w:pos="6412"/>
+          <w:tab w:val="left" w:pos="7328"/>
+          <w:tab w:val="left" w:pos="8244"/>
+          <w:tab w:val="left" w:pos="9160"/>
+          <w:tab w:val="left" w:pos="10076"/>
+          <w:tab w:val="left" w:pos="10992"/>
+          <w:tab w:val="left" w:pos="11908"/>
+          <w:tab w:val="left" w:pos="12824"/>
+          <w:tab w:val="left" w:pos="13740"/>
+          <w:tab w:val="left" w:pos="14656"/>
+        </w:tabs>
+        <w:spacing w:after="96" w:line="244" w:lineRule="atLeast"/>
+        <w:rPr>
+          <w:rFonts w:asciiTheme="majorBidi" w:eastAsia="Times New Roman" w:hAnsiTheme="majorBidi" w:cstheme="majorBidi"/>
+          <w:color w:val="000000"/>
+          <w:sz w:val="20"/>
+          <w:szCs w:val="20"/>
+        </w:rPr>
+      </w:pPr>
+      <w:r>
+        <w:rPr>
+          <w:rFonts w:asciiTheme="majorBidi" w:eastAsia="Times New Roman" w:hAnsiTheme="majorBidi" w:cstheme="majorBidi"/>
+          <w:color w:val="000000"/>
+          <w:sz w:val="20"/>
+          <w:szCs w:val="20"/>
+        </w:rPr>
+        <w:t>bwa index TrinityC3.fasta</w:t>
+      </w:r>
+    </w:p>
+    <w:p>
+      <w:pPr>
+        <w:tabs>
+          <w:tab w:val="left" w:pos="916"/>
+          <w:tab w:val="left" w:pos="1832"/>
+          <w:tab w:val="left" w:pos="2748"/>
+          <w:tab w:val="left" w:pos="3664"/>
+          <w:tab w:val="left" w:pos="4580"/>
+          <w:tab w:val="left" w:pos="5496"/>
+          <w:tab w:val="left" w:pos="6412"/>
+          <w:tab w:val="left" w:pos="7328"/>
+          <w:tab w:val="left" w:pos="8244"/>
+          <w:tab w:val="left" w:pos="9160"/>
+          <w:tab w:val="left" w:pos="10076"/>
+          <w:tab w:val="left" w:pos="10992"/>
+          <w:tab w:val="left" w:pos="11908"/>
+          <w:tab w:val="left" w:pos="12824"/>
+          <w:tab w:val="left" w:pos="13740"/>
+          <w:tab w:val="left" w:pos="14656"/>
+        </w:tabs>
+        <w:spacing w:after="96" w:line="244" w:lineRule="atLeast"/>
+        <w:rPr>
+          <w:rFonts w:asciiTheme="majorBidi" w:eastAsia="Times New Roman" w:hAnsiTheme="majorBidi" w:cstheme="majorBidi"/>
+          <w:b/>
+          <w:bCs/>
+          <w:color w:val="000000"/>
+          <w:sz w:val="20"/>
+          <w:szCs w:val="20"/>
+        </w:rPr>
+      </w:pPr>
+      <w:r>
+        <w:rPr>
+          <w:rFonts w:asciiTheme="majorBidi" w:eastAsia="Times New Roman" w:hAnsiTheme="majorBidi" w:cstheme="majorBidi"/>
+          <w:b/>
+          <w:bCs/>
+          <w:color w:val="000000"/>
+          <w:sz w:val="20"/>
+          <w:szCs w:val="20"/>
+        </w:rPr>
+        <w:t>2. Alignment to find the RNAs from C4 which mapped to C3 assembly:</w:t>
+      </w:r>
+    </w:p>
+    <w:p>
+      <w:pPr>
+        <w:tabs>
+          <w:tab w:val="left" w:pos="916"/>
+          <w:tab w:val="left" w:pos="1832"/>
+          <w:tab w:val="left" w:pos="2748"/>
+          <w:tab w:val="left" w:pos="3664"/>
+          <w:tab w:val="left" w:pos="4580"/>
+          <w:tab w:val="left" w:pos="5496"/>
+          <w:tab w:val="left" w:pos="6412"/>
+          <w:tab w:val="left" w:pos="7328"/>
+          <w:tab w:val="left" w:pos="8244"/>
+          <w:tab w:val="left" w:pos="9160"/>
+          <w:tab w:val="left" w:pos="10076"/>
+          <w:tab w:val="left" w:pos="10992"/>
+          <w:tab w:val="left" w:pos="11908"/>
+          <w:tab w:val="left" w:pos="12824"/>
+          <w:tab w:val="left" w:pos="13740"/>
+          <w:tab w:val="left" w:pos="14656"/>
+        </w:tabs>
+        <w:spacing w:after="96" w:line="244" w:lineRule="atLeast"/>
+        <w:rPr>
+          <w:rFonts w:asciiTheme="majorBidi" w:eastAsia="Times New Roman" w:hAnsiTheme="majorBidi" w:cstheme="majorBidi"/>
+          <w:color w:val="000000"/>
+          <w:sz w:val="20"/>
+          <w:szCs w:val="20"/>
+        </w:rPr>
+      </w:pPr>
+      <w:r>
+        <w:rPr>
+          <w:rFonts w:asciiTheme="majorBidi" w:eastAsia="Times New Roman" w:hAnsiTheme="majorBidi" w:cstheme="majorBidi"/>
+          <w:color w:val="000000"/>
+          <w:sz w:val="20"/>
+          <w:szCs w:val="20"/>
+        </w:rPr>
+        <w:t xml:space="preserve">bwa mem TrinityC3.fasta /home/mahnaz/C4.C3.transcriptome/trimmed.files/Variant_calling/transmitted_C3_to_C4/root_C4/78074_1_paired.fastq /home/mahnaz/C4.C3.transcriptome/trimmed.files/Variant_calling/transmitted_C3_to_C4/root_C4/78074_2_paired.fastq | </w:t>
+      </w:r>
+      <w:proofErr w:type="spellStart"/>
+      <w:r>
+        <w:rPr>
+          <w:rFonts w:asciiTheme="majorBidi" w:eastAsia="Times New Roman" w:hAnsiTheme="majorBidi" w:cstheme="majorBidi"/>
+          <w:color w:val="000000"/>
+          <w:sz w:val="20"/>
+          <w:szCs w:val="20"/>
+        </w:rPr>
+        <w:t>samtools</w:t>
+      </w:r>
+      <w:proofErr w:type="spellEnd"/>
+      <w:r>
+        <w:rPr>
+          <w:rFonts w:asciiTheme="majorBidi" w:eastAsia="Times New Roman" w:hAnsiTheme="majorBidi" w:cstheme="majorBidi"/>
+          <w:color w:val="000000"/>
+          <w:sz w:val="20"/>
+          <w:szCs w:val="20"/>
+        </w:rPr>
+        <w:t xml:space="preserve"> view -o 78074.C4R1_vs_C3assembly.bam | </w:t>
+      </w:r>
+      <w:proofErr w:type="spellStart"/>
+      <w:r>
+        <w:rPr>
+          <w:rFonts w:asciiTheme="majorBidi" w:eastAsia="Times New Roman" w:hAnsiTheme="majorBidi" w:cstheme="majorBidi"/>
+          <w:color w:val="000000"/>
+          <w:sz w:val="20"/>
+          <w:szCs w:val="20"/>
+        </w:rPr>
+        <w:t>samtools</w:t>
+      </w:r>
+      <w:proofErr w:type="spellEnd"/>
       <w:r>
         <w:rPr>
           <w:rFonts w:asciiTheme="majorBidi" w:eastAsia="Times New Roman" w:hAnsiTheme="majorBidi" w:cstheme="majorBidi"/>
@@ -9024,6 +9297,598 @@
         </w:rPr>
         <w:t xml:space="preserve"> </w:t>
       </w:r>
+      <w:proofErr w:type="spellStart"/>
+      <w:r>
+        <w:rPr>
+          <w:rFonts w:asciiTheme="majorBidi" w:eastAsia="Times New Roman" w:hAnsiTheme="majorBidi" w:cstheme="majorBidi"/>
+          <w:color w:val="000000"/>
+          <w:sz w:val="20"/>
+          <w:szCs w:val="20"/>
+        </w:rPr>
+        <w:t>fastq</w:t>
+      </w:r>
+      <w:proofErr w:type="spellEnd"/>
+      <w:r>
+        <w:rPr>
+          <w:rFonts w:asciiTheme="majorBidi" w:eastAsia="Times New Roman" w:hAnsiTheme="majorBidi" w:cstheme="majorBidi"/>
+          <w:color w:val="000000"/>
+          <w:sz w:val="20"/>
+          <w:szCs w:val="20"/>
+        </w:rPr>
+        <w:t xml:space="preserve"> -F4 78074.C4R1_vs_C3assembly.bam &gt; matched.78074.C4R1_vs_C3assembly.fastq It runs an error that can't find the 78074.C4R1_vs_C3assembly.bam, but if it runs for a while, a truncated 78074.C4R1_vs_C3assembly.bam file will be created and I stopped the run and run it again, it solves the error.</w:t>
+      </w:r>
+    </w:p>
+    <w:p>
+      <w:pPr>
+        <w:tabs>
+          <w:tab w:val="left" w:pos="916"/>
+          <w:tab w:val="left" w:pos="1832"/>
+          <w:tab w:val="left" w:pos="2748"/>
+          <w:tab w:val="left" w:pos="3664"/>
+          <w:tab w:val="left" w:pos="4580"/>
+          <w:tab w:val="left" w:pos="5496"/>
+          <w:tab w:val="left" w:pos="6412"/>
+          <w:tab w:val="left" w:pos="7328"/>
+          <w:tab w:val="left" w:pos="8244"/>
+          <w:tab w:val="left" w:pos="9160"/>
+          <w:tab w:val="left" w:pos="10076"/>
+          <w:tab w:val="left" w:pos="10992"/>
+          <w:tab w:val="left" w:pos="11908"/>
+          <w:tab w:val="left" w:pos="12824"/>
+          <w:tab w:val="left" w:pos="13740"/>
+          <w:tab w:val="left" w:pos="14656"/>
+        </w:tabs>
+        <w:spacing w:after="96" w:line="244" w:lineRule="atLeast"/>
+        <w:rPr>
+          <w:rFonts w:asciiTheme="majorBidi" w:eastAsia="Times New Roman" w:hAnsiTheme="majorBidi" w:cstheme="majorBidi"/>
+          <w:b/>
+          <w:bCs/>
+          <w:color w:val="000000"/>
+          <w:sz w:val="20"/>
+          <w:szCs w:val="20"/>
+        </w:rPr>
+      </w:pPr>
+      <w:r>
+        <w:rPr>
+          <w:rFonts w:asciiTheme="majorBidi" w:eastAsia="Times New Roman" w:hAnsiTheme="majorBidi" w:cstheme="majorBidi"/>
+          <w:b/>
+          <w:bCs/>
+          <w:color w:val="000000"/>
+          <w:sz w:val="20"/>
+          <w:szCs w:val="20"/>
+        </w:rPr>
+        <w:t>3. We need to align the mapped reads from step above to C4 assembly to be find the unmapped reads to C4, these reads can be transmitted from C3 grafts or artifacts, so, that's why I consider genes that identified by all 3 replicates. Anyway, we need an index for C4 assembly as well.</w:t>
+      </w:r>
+    </w:p>
+    <w:p>
+      <w:pPr>
+        <w:tabs>
+          <w:tab w:val="left" w:pos="916"/>
+          <w:tab w:val="left" w:pos="1832"/>
+          <w:tab w:val="left" w:pos="2748"/>
+          <w:tab w:val="left" w:pos="3664"/>
+          <w:tab w:val="left" w:pos="4580"/>
+          <w:tab w:val="left" w:pos="5496"/>
+          <w:tab w:val="left" w:pos="6412"/>
+          <w:tab w:val="left" w:pos="7328"/>
+          <w:tab w:val="left" w:pos="8244"/>
+          <w:tab w:val="left" w:pos="9160"/>
+          <w:tab w:val="left" w:pos="10076"/>
+          <w:tab w:val="left" w:pos="10992"/>
+          <w:tab w:val="left" w:pos="11908"/>
+          <w:tab w:val="left" w:pos="12824"/>
+          <w:tab w:val="left" w:pos="13740"/>
+          <w:tab w:val="left" w:pos="14656"/>
+        </w:tabs>
+        <w:spacing w:after="96" w:line="244" w:lineRule="atLeast"/>
+        <w:rPr>
+          <w:rFonts w:asciiTheme="majorBidi" w:eastAsia="Times New Roman" w:hAnsiTheme="majorBidi" w:cstheme="majorBidi"/>
+          <w:color w:val="000000"/>
+          <w:sz w:val="20"/>
+          <w:szCs w:val="20"/>
+        </w:rPr>
+      </w:pPr>
+      <w:r>
+        <w:rPr>
+          <w:rFonts w:asciiTheme="majorBidi" w:eastAsia="Times New Roman" w:hAnsiTheme="majorBidi" w:cstheme="majorBidi"/>
+          <w:color w:val="000000"/>
+          <w:sz w:val="20"/>
+          <w:szCs w:val="20"/>
+        </w:rPr>
+        <w:t>bwa index TrinityC4.fasta</w:t>
+      </w:r>
+    </w:p>
+    <w:p>
+      <w:pPr>
+        <w:tabs>
+          <w:tab w:val="left" w:pos="916"/>
+          <w:tab w:val="left" w:pos="1832"/>
+          <w:tab w:val="left" w:pos="2748"/>
+          <w:tab w:val="left" w:pos="3664"/>
+          <w:tab w:val="left" w:pos="4580"/>
+          <w:tab w:val="left" w:pos="5496"/>
+          <w:tab w:val="left" w:pos="6412"/>
+          <w:tab w:val="left" w:pos="7328"/>
+          <w:tab w:val="left" w:pos="8244"/>
+          <w:tab w:val="left" w:pos="9160"/>
+          <w:tab w:val="left" w:pos="10076"/>
+          <w:tab w:val="left" w:pos="10992"/>
+          <w:tab w:val="left" w:pos="11908"/>
+          <w:tab w:val="left" w:pos="12824"/>
+          <w:tab w:val="left" w:pos="13740"/>
+          <w:tab w:val="left" w:pos="14656"/>
+        </w:tabs>
+        <w:spacing w:after="96" w:line="244" w:lineRule="atLeast"/>
+        <w:rPr>
+          <w:rFonts w:asciiTheme="majorBidi" w:eastAsia="Times New Roman" w:hAnsiTheme="majorBidi" w:cstheme="majorBidi"/>
+          <w:b/>
+          <w:bCs/>
+          <w:color w:val="000000"/>
+          <w:sz w:val="20"/>
+          <w:szCs w:val="20"/>
+        </w:rPr>
+      </w:pPr>
+      <w:r>
+        <w:rPr>
+          <w:rFonts w:asciiTheme="majorBidi" w:eastAsia="Times New Roman" w:hAnsiTheme="majorBidi" w:cstheme="majorBidi"/>
+          <w:b/>
+          <w:bCs/>
+          <w:color w:val="000000"/>
+          <w:sz w:val="20"/>
+          <w:szCs w:val="20"/>
+        </w:rPr>
+        <w:t>4. And then, align the mapped reads to C4 to get the unmapped reads:</w:t>
+      </w:r>
+    </w:p>
+    <w:p>
+      <w:pPr>
+        <w:tabs>
+          <w:tab w:val="left" w:pos="916"/>
+          <w:tab w:val="left" w:pos="1832"/>
+          <w:tab w:val="left" w:pos="2748"/>
+          <w:tab w:val="left" w:pos="3664"/>
+          <w:tab w:val="left" w:pos="4580"/>
+          <w:tab w:val="left" w:pos="5496"/>
+          <w:tab w:val="left" w:pos="6412"/>
+          <w:tab w:val="left" w:pos="7328"/>
+          <w:tab w:val="left" w:pos="8244"/>
+          <w:tab w:val="left" w:pos="9160"/>
+          <w:tab w:val="left" w:pos="10076"/>
+          <w:tab w:val="left" w:pos="10992"/>
+          <w:tab w:val="left" w:pos="11908"/>
+          <w:tab w:val="left" w:pos="12824"/>
+          <w:tab w:val="left" w:pos="13740"/>
+          <w:tab w:val="left" w:pos="14656"/>
+        </w:tabs>
+        <w:spacing w:after="96" w:line="244" w:lineRule="atLeast"/>
+        <w:rPr>
+          <w:rFonts w:asciiTheme="majorBidi" w:eastAsia="Times New Roman" w:hAnsiTheme="majorBidi" w:cstheme="majorBidi"/>
+          <w:color w:val="000000"/>
+          <w:sz w:val="20"/>
+          <w:szCs w:val="20"/>
+        </w:rPr>
+      </w:pPr>
+      <w:r>
+        <w:rPr>
+          <w:rFonts w:asciiTheme="majorBidi" w:eastAsia="Times New Roman" w:hAnsiTheme="majorBidi" w:cstheme="majorBidi"/>
+          <w:color w:val="000000"/>
+          <w:sz w:val="20"/>
+          <w:szCs w:val="20"/>
+        </w:rPr>
+        <w:t>bwa mem TrinityC4.fasta /home/mahnaz/C4.C3.transcriptome/trimmed.files/Variant_calling/transmitted_C3_to_C4/matched.78074.C4R1</w:t>
+      </w:r>
+      <w:r>
+        <w:rPr>
+          <w:rFonts w:asciiTheme="majorBidi" w:eastAsia="Times New Roman" w:hAnsiTheme="majorBidi" w:cstheme="majorBidi"/>
+          <w:color w:val="000000"/>
+          <w:sz w:val="20"/>
+          <w:szCs w:val="20"/>
+        </w:rPr>
+        <w:lastRenderedPageBreak/>
+        <w:t xml:space="preserve">_vs_C3assembly.fastq | </w:t>
+      </w:r>
+      <w:proofErr w:type="spellStart"/>
+      <w:r>
+        <w:rPr>
+          <w:rFonts w:asciiTheme="majorBidi" w:eastAsia="Times New Roman" w:hAnsiTheme="majorBidi" w:cstheme="majorBidi"/>
+          <w:color w:val="000000"/>
+          <w:sz w:val="20"/>
+          <w:szCs w:val="20"/>
+        </w:rPr>
+        <w:t>samtools</w:t>
+      </w:r>
+      <w:proofErr w:type="spellEnd"/>
+      <w:r>
+        <w:rPr>
+          <w:rFonts w:asciiTheme="majorBidi" w:eastAsia="Times New Roman" w:hAnsiTheme="majorBidi" w:cstheme="majorBidi"/>
+          <w:color w:val="000000"/>
+          <w:sz w:val="20"/>
+          <w:szCs w:val="20"/>
+        </w:rPr>
+        <w:t xml:space="preserve"> view -o matched.78074.C4R1_vs_C3assembly.bam | </w:t>
+      </w:r>
+      <w:proofErr w:type="spellStart"/>
+      <w:r>
+        <w:rPr>
+          <w:rFonts w:asciiTheme="majorBidi" w:eastAsia="Times New Roman" w:hAnsiTheme="majorBidi" w:cstheme="majorBidi"/>
+          <w:color w:val="000000"/>
+          <w:sz w:val="20"/>
+          <w:szCs w:val="20"/>
+        </w:rPr>
+        <w:t>samtools</w:t>
+      </w:r>
+      <w:proofErr w:type="spellEnd"/>
+      <w:r>
+        <w:rPr>
+          <w:rFonts w:asciiTheme="majorBidi" w:eastAsia="Times New Roman" w:hAnsiTheme="majorBidi" w:cstheme="majorBidi"/>
+          <w:color w:val="000000"/>
+          <w:sz w:val="20"/>
+          <w:szCs w:val="20"/>
+        </w:rPr>
+        <w:t xml:space="preserve"> </w:t>
+      </w:r>
+      <w:proofErr w:type="spellStart"/>
+      <w:r>
+        <w:rPr>
+          <w:rFonts w:asciiTheme="majorBidi" w:eastAsia="Times New Roman" w:hAnsiTheme="majorBidi" w:cstheme="majorBidi"/>
+          <w:color w:val="000000"/>
+          <w:sz w:val="20"/>
+          <w:szCs w:val="20"/>
+        </w:rPr>
+        <w:t>fastq</w:t>
+      </w:r>
+      <w:proofErr w:type="spellEnd"/>
+      <w:r>
+        <w:rPr>
+          <w:rFonts w:asciiTheme="majorBidi" w:eastAsia="Times New Roman" w:hAnsiTheme="majorBidi" w:cstheme="majorBidi"/>
+          <w:color w:val="000000"/>
+          <w:sz w:val="20"/>
+          <w:szCs w:val="20"/>
+        </w:rPr>
+        <w:t xml:space="preserve"> -f4 matched.78074.C4R1_vs_C3assembly.bam &gt; unmatched.78074.C4R1_vs_C4assembly.fastq</w:t>
+      </w:r>
+    </w:p>
+    <w:p>
+      <w:pPr>
+        <w:tabs>
+          <w:tab w:val="left" w:pos="916"/>
+          <w:tab w:val="left" w:pos="1832"/>
+          <w:tab w:val="left" w:pos="2748"/>
+          <w:tab w:val="left" w:pos="3664"/>
+          <w:tab w:val="left" w:pos="4580"/>
+          <w:tab w:val="left" w:pos="5496"/>
+          <w:tab w:val="left" w:pos="6412"/>
+          <w:tab w:val="left" w:pos="7328"/>
+          <w:tab w:val="left" w:pos="8244"/>
+          <w:tab w:val="left" w:pos="9160"/>
+          <w:tab w:val="left" w:pos="10076"/>
+          <w:tab w:val="left" w:pos="10992"/>
+          <w:tab w:val="left" w:pos="11908"/>
+          <w:tab w:val="left" w:pos="12824"/>
+          <w:tab w:val="left" w:pos="13740"/>
+          <w:tab w:val="left" w:pos="14656"/>
+        </w:tabs>
+        <w:spacing w:after="96" w:line="244" w:lineRule="atLeast"/>
+        <w:rPr>
+          <w:rFonts w:asciiTheme="majorBidi" w:eastAsia="Times New Roman" w:hAnsiTheme="majorBidi" w:cstheme="majorBidi"/>
+          <w:b/>
+          <w:bCs/>
+          <w:color w:val="000000"/>
+          <w:sz w:val="20"/>
+          <w:szCs w:val="20"/>
+        </w:rPr>
+      </w:pPr>
+      <w:r>
+        <w:rPr>
+          <w:rFonts w:asciiTheme="majorBidi" w:eastAsia="Times New Roman" w:hAnsiTheme="majorBidi" w:cstheme="majorBidi"/>
+          <w:b/>
+          <w:bCs/>
+          <w:color w:val="000000"/>
+          <w:sz w:val="20"/>
+          <w:szCs w:val="20"/>
+        </w:rPr>
+        <w:t>5. Lastly, run the RSEM step for the output from step4 against C3 assembly (I put the outputs in the directory of 3.1 and run the command below). Actually, I used the index file from part 3.1:</w:t>
+      </w:r>
+    </w:p>
+    <w:p>
+      <w:pPr>
+        <w:tabs>
+          <w:tab w:val="left" w:pos="916"/>
+          <w:tab w:val="left" w:pos="1832"/>
+          <w:tab w:val="left" w:pos="2748"/>
+          <w:tab w:val="left" w:pos="3664"/>
+          <w:tab w:val="left" w:pos="4580"/>
+          <w:tab w:val="left" w:pos="5496"/>
+          <w:tab w:val="left" w:pos="6412"/>
+          <w:tab w:val="left" w:pos="7328"/>
+          <w:tab w:val="left" w:pos="8244"/>
+          <w:tab w:val="left" w:pos="9160"/>
+          <w:tab w:val="left" w:pos="10076"/>
+          <w:tab w:val="left" w:pos="10992"/>
+          <w:tab w:val="left" w:pos="11908"/>
+          <w:tab w:val="left" w:pos="12824"/>
+          <w:tab w:val="left" w:pos="13740"/>
+          <w:tab w:val="left" w:pos="14656"/>
+        </w:tabs>
+        <w:spacing w:after="96" w:line="244" w:lineRule="atLeast"/>
+        <w:rPr>
+          <w:rFonts w:asciiTheme="majorBidi" w:eastAsia="Times New Roman" w:hAnsiTheme="majorBidi" w:cstheme="majorBidi"/>
+          <w:color w:val="000000"/>
+          <w:sz w:val="20"/>
+          <w:szCs w:val="20"/>
+        </w:rPr>
+      </w:pPr>
+      <w:r>
+        <w:rPr>
+          <w:rFonts w:asciiTheme="majorBidi" w:eastAsia="Times New Roman" w:hAnsiTheme="majorBidi" w:cstheme="majorBidi"/>
+          <w:color w:val="000000"/>
+          <w:sz w:val="20"/>
+          <w:szCs w:val="20"/>
+        </w:rPr>
+        <w:t xml:space="preserve">/usr/lib/trinityrnaseq/util/align_and_estimate_abundance.pl --transcripts </w:t>
+      </w:r>
+      <w:proofErr w:type="spellStart"/>
+      <w:r>
+        <w:rPr>
+          <w:rFonts w:asciiTheme="majorBidi" w:eastAsia="Times New Roman" w:hAnsiTheme="majorBidi" w:cstheme="majorBidi"/>
+          <w:color w:val="000000"/>
+          <w:sz w:val="20"/>
+          <w:szCs w:val="20"/>
+        </w:rPr>
+        <w:t>Trinity.fasta</w:t>
+      </w:r>
+      <w:proofErr w:type="spellEnd"/>
+      <w:r>
+        <w:rPr>
+          <w:rFonts w:asciiTheme="majorBidi" w:eastAsia="Times New Roman" w:hAnsiTheme="majorBidi" w:cstheme="majorBidi"/>
+          <w:color w:val="000000"/>
+          <w:sz w:val="20"/>
+          <w:szCs w:val="20"/>
+        </w:rPr>
+        <w:t xml:space="preserve"> --</w:t>
+      </w:r>
+      <w:proofErr w:type="spellStart"/>
+      <w:r>
+        <w:rPr>
+          <w:rFonts w:asciiTheme="majorBidi" w:eastAsia="Times New Roman" w:hAnsiTheme="majorBidi" w:cstheme="majorBidi"/>
+          <w:color w:val="000000"/>
+          <w:sz w:val="20"/>
+          <w:szCs w:val="20"/>
+        </w:rPr>
+        <w:t>gene_trans_map</w:t>
+      </w:r>
+      <w:proofErr w:type="spellEnd"/>
+      <w:r>
+        <w:rPr>
+          <w:rFonts w:asciiTheme="majorBidi" w:eastAsia="Times New Roman" w:hAnsiTheme="majorBidi" w:cstheme="majorBidi"/>
+          <w:color w:val="000000"/>
+          <w:sz w:val="20"/>
+          <w:szCs w:val="20"/>
+        </w:rPr>
+        <w:t xml:space="preserve"> </w:t>
+      </w:r>
+      <w:proofErr w:type="spellStart"/>
+      <w:r>
+        <w:rPr>
+          <w:rFonts w:asciiTheme="majorBidi" w:eastAsia="Times New Roman" w:hAnsiTheme="majorBidi" w:cstheme="majorBidi"/>
+          <w:color w:val="000000"/>
+          <w:sz w:val="20"/>
+          <w:szCs w:val="20"/>
+        </w:rPr>
+        <w:t>Trinity.fasta.gene_trans_map</w:t>
+      </w:r>
+      <w:proofErr w:type="spellEnd"/>
+      <w:r>
+        <w:rPr>
+          <w:rFonts w:asciiTheme="majorBidi" w:eastAsia="Times New Roman" w:hAnsiTheme="majorBidi" w:cstheme="majorBidi"/>
+          <w:color w:val="000000"/>
+          <w:sz w:val="20"/>
+          <w:szCs w:val="20"/>
+        </w:rPr>
+        <w:t xml:space="preserve"> --</w:t>
+      </w:r>
+      <w:proofErr w:type="spellStart"/>
+      <w:r>
+        <w:rPr>
+          <w:rFonts w:asciiTheme="majorBidi" w:eastAsia="Times New Roman" w:hAnsiTheme="majorBidi" w:cstheme="majorBidi"/>
+          <w:color w:val="000000"/>
+          <w:sz w:val="20"/>
+          <w:szCs w:val="20"/>
+        </w:rPr>
+        <w:t>seqType</w:t>
+      </w:r>
+      <w:proofErr w:type="spellEnd"/>
+      <w:r>
+        <w:rPr>
+          <w:rFonts w:asciiTheme="majorBidi" w:eastAsia="Times New Roman" w:hAnsiTheme="majorBidi" w:cstheme="majorBidi"/>
+          <w:color w:val="000000"/>
+          <w:sz w:val="20"/>
+          <w:szCs w:val="20"/>
+        </w:rPr>
+        <w:t xml:space="preserve"> </w:t>
+      </w:r>
+      <w:proofErr w:type="spellStart"/>
+      <w:r>
+        <w:rPr>
+          <w:rFonts w:asciiTheme="majorBidi" w:eastAsia="Times New Roman" w:hAnsiTheme="majorBidi" w:cstheme="majorBidi"/>
+          <w:color w:val="000000"/>
+          <w:sz w:val="20"/>
+          <w:szCs w:val="20"/>
+        </w:rPr>
+        <w:t>fq</w:t>
+      </w:r>
+      <w:proofErr w:type="spellEnd"/>
+      <w:r>
+        <w:rPr>
+          <w:rFonts w:asciiTheme="majorBidi" w:eastAsia="Times New Roman" w:hAnsiTheme="majorBidi" w:cstheme="majorBidi"/>
+          <w:color w:val="000000"/>
+          <w:sz w:val="20"/>
+          <w:szCs w:val="20"/>
+        </w:rPr>
+        <w:t xml:space="preserve"> --</w:t>
+      </w:r>
+      <w:proofErr w:type="spellStart"/>
+      <w:r>
+        <w:rPr>
+          <w:rFonts w:asciiTheme="majorBidi" w:eastAsia="Times New Roman" w:hAnsiTheme="majorBidi" w:cstheme="majorBidi"/>
+          <w:color w:val="000000"/>
+          <w:sz w:val="20"/>
+          <w:szCs w:val="20"/>
+        </w:rPr>
+        <w:t>samples_file</w:t>
+      </w:r>
+      <w:proofErr w:type="spellEnd"/>
+      <w:r>
+        <w:rPr>
+          <w:rFonts w:asciiTheme="majorBidi" w:eastAsia="Times New Roman" w:hAnsiTheme="majorBidi" w:cstheme="majorBidi"/>
+          <w:color w:val="000000"/>
+          <w:sz w:val="20"/>
+          <w:szCs w:val="20"/>
+        </w:rPr>
+        <w:t xml:space="preserve"> "" --</w:t>
+      </w:r>
+      <w:proofErr w:type="spellStart"/>
+      <w:r>
+        <w:rPr>
+          <w:rFonts w:asciiTheme="majorBidi" w:eastAsia="Times New Roman" w:hAnsiTheme="majorBidi" w:cstheme="majorBidi"/>
+          <w:color w:val="000000"/>
+          <w:sz w:val="20"/>
+          <w:szCs w:val="20"/>
+        </w:rPr>
+        <w:t>SS_lib_type</w:t>
+      </w:r>
+      <w:proofErr w:type="spellEnd"/>
+      <w:r>
+        <w:rPr>
+          <w:rFonts w:asciiTheme="majorBidi" w:eastAsia="Times New Roman" w:hAnsiTheme="majorBidi" w:cstheme="majorBidi"/>
+          <w:color w:val="000000"/>
+          <w:sz w:val="20"/>
+          <w:szCs w:val="20"/>
+        </w:rPr>
+        <w:t xml:space="preserve"> RF --</w:t>
+      </w:r>
+      <w:proofErr w:type="spellStart"/>
+      <w:r>
+        <w:rPr>
+          <w:rFonts w:asciiTheme="majorBidi" w:eastAsia="Times New Roman" w:hAnsiTheme="majorBidi" w:cstheme="majorBidi"/>
+          <w:color w:val="000000"/>
+          <w:sz w:val="20"/>
+          <w:szCs w:val="20"/>
+        </w:rPr>
+        <w:t>est_method</w:t>
+      </w:r>
+      <w:proofErr w:type="spellEnd"/>
+      <w:r>
+        <w:rPr>
+          <w:rFonts w:asciiTheme="majorBidi" w:eastAsia="Times New Roman" w:hAnsiTheme="majorBidi" w:cstheme="majorBidi"/>
+          <w:color w:val="000000"/>
+          <w:sz w:val="20"/>
+          <w:szCs w:val="20"/>
+        </w:rPr>
+        <w:t xml:space="preserve"> RSEM --</w:t>
+      </w:r>
+      <w:proofErr w:type="spellStart"/>
+      <w:r>
+        <w:rPr>
+          <w:rFonts w:asciiTheme="majorBidi" w:eastAsia="Times New Roman" w:hAnsiTheme="majorBidi" w:cstheme="majorBidi"/>
+          <w:color w:val="000000"/>
+          <w:sz w:val="20"/>
+          <w:szCs w:val="20"/>
+        </w:rPr>
+        <w:t>aln_method</w:t>
+      </w:r>
+      <w:proofErr w:type="spellEnd"/>
+      <w:r>
+        <w:rPr>
+          <w:rFonts w:asciiTheme="majorBidi" w:eastAsia="Times New Roman" w:hAnsiTheme="majorBidi" w:cstheme="majorBidi"/>
+          <w:color w:val="000000"/>
+          <w:sz w:val="20"/>
+          <w:szCs w:val="20"/>
+        </w:rPr>
+        <w:t xml:space="preserve"> bowtie --</w:t>
+      </w:r>
+      <w:proofErr w:type="spellStart"/>
+      <w:r>
+        <w:rPr>
+          <w:rFonts w:asciiTheme="majorBidi" w:eastAsia="Times New Roman" w:hAnsiTheme="majorBidi" w:cstheme="majorBidi"/>
+          <w:color w:val="000000"/>
+          <w:sz w:val="20"/>
+          <w:szCs w:val="20"/>
+        </w:rPr>
+        <w:t>trinity_mode</w:t>
+      </w:r>
+      <w:proofErr w:type="spellEnd"/>
+      <w:r>
+        <w:rPr>
+          <w:rFonts w:asciiTheme="majorBidi" w:eastAsia="Times New Roman" w:hAnsiTheme="majorBidi" w:cstheme="majorBidi"/>
+          <w:color w:val="000000"/>
+          <w:sz w:val="20"/>
+          <w:szCs w:val="20"/>
+        </w:rPr>
+        <w:t xml:space="preserve"> --</w:t>
+      </w:r>
+      <w:proofErr w:type="spellStart"/>
+      <w:r>
+        <w:rPr>
+          <w:rFonts w:asciiTheme="majorBidi" w:eastAsia="Times New Roman" w:hAnsiTheme="majorBidi" w:cstheme="majorBidi"/>
+          <w:color w:val="000000"/>
+          <w:sz w:val="20"/>
+          <w:szCs w:val="20"/>
+        </w:rPr>
+        <w:t>output_dir</w:t>
+      </w:r>
+      <w:proofErr w:type="spellEnd"/>
+      <w:r>
+        <w:rPr>
+          <w:rFonts w:asciiTheme="majorBidi" w:eastAsia="Times New Roman" w:hAnsiTheme="majorBidi" w:cstheme="majorBidi"/>
+          <w:color w:val="000000"/>
+          <w:sz w:val="20"/>
+          <w:szCs w:val="20"/>
+        </w:rPr>
+        <w:t xml:space="preserve"> </w:t>
+      </w:r>
+      <w:proofErr w:type="spellStart"/>
+      <w:r>
+        <w:rPr>
+          <w:rFonts w:asciiTheme="majorBidi" w:eastAsia="Times New Roman" w:hAnsiTheme="majorBidi" w:cstheme="majorBidi"/>
+          <w:color w:val="000000"/>
+          <w:sz w:val="20"/>
+          <w:szCs w:val="20"/>
+        </w:rPr>
+        <w:t>rsem_outdir</w:t>
+      </w:r>
+      <w:proofErr w:type="spellEnd"/>
+    </w:p>
+    <w:p>
+      <w:pPr>
+        <w:tabs>
+          <w:tab w:val="left" w:pos="916"/>
+          <w:tab w:val="left" w:pos="1832"/>
+          <w:tab w:val="left" w:pos="2748"/>
+          <w:tab w:val="left" w:pos="3664"/>
+          <w:tab w:val="left" w:pos="4580"/>
+          <w:tab w:val="left" w:pos="5496"/>
+          <w:tab w:val="left" w:pos="6412"/>
+          <w:tab w:val="left" w:pos="7328"/>
+          <w:tab w:val="left" w:pos="8244"/>
+          <w:tab w:val="left" w:pos="9160"/>
+          <w:tab w:val="left" w:pos="10076"/>
+          <w:tab w:val="left" w:pos="10992"/>
+          <w:tab w:val="left" w:pos="11908"/>
+          <w:tab w:val="left" w:pos="12824"/>
+          <w:tab w:val="left" w:pos="13740"/>
+          <w:tab w:val="left" w:pos="14656"/>
+        </w:tabs>
+        <w:spacing w:after="96" w:line="244" w:lineRule="atLeast"/>
+        <w:rPr>
+          <w:rFonts w:asciiTheme="majorBidi" w:eastAsia="Times New Roman" w:hAnsiTheme="majorBidi" w:cstheme="majorBidi"/>
+          <w:color w:val="000000"/>
+          <w:sz w:val="20"/>
+          <w:szCs w:val="20"/>
+        </w:rPr>
+      </w:pPr>
+      <w:bookmarkStart w:id="0" w:name="_GoBack"/>
+      <w:bookmarkEnd w:id="0"/>
     </w:p>
     <w:p>
       <w:pPr>
@@ -9539,7 +10404,6 @@
   <w:style w:type="character" w:default="1" w:styleId="DefaultParagraphFont">
     <w:name w:val="Default Paragraph Font"/>
     <w:uiPriority w:val="1"/>
-    <w:semiHidden/>
     <w:unhideWhenUsed/>
   </w:style>
   <w:style w:type="table" w:default="1" w:styleId="TableNormal">

</xml_diff>